<commit_message>
add deadlines for tasks
</commit_message>
<xml_diff>
--- a/UI自动化测试侵入式框架.docx
+++ b/UI自动化测试侵入式框架.docx
@@ -346,75 +346,71 @@
         </w:rPr>
         <w:t>之间利用进行通信，传输</w:t>
       </w:r>
+      <w:r>
+        <w:rPr>
+          <w:rFonts w:ascii="Times New Roman" w:eastAsia="宋体" w:hAnsi="Times New Roman" w:cs="Times New Roman"/>
+          <w:sz w:val="22"/>
+        </w:rPr>
+        <w:t>Json</w:t>
+      </w:r>
+      <w:r>
+        <w:rPr>
+          <w:rFonts w:ascii="Times New Roman" w:eastAsia="宋体" w:hAnsi="Times New Roman" w:cs="Times New Roman"/>
+          <w:sz w:val="22"/>
+        </w:rPr>
+        <w:t>数据，在宿主</w:t>
+      </w:r>
+      <w:r>
+        <w:rPr>
+          <w:rFonts w:ascii="Times New Roman" w:eastAsia="宋体" w:hAnsi="Times New Roman" w:cs="Times New Roman"/>
+          <w:sz w:val="22"/>
+        </w:rPr>
+        <w:t>app</w:t>
+      </w:r>
+      <w:r>
+        <w:rPr>
+          <w:rFonts w:ascii="Times New Roman" w:eastAsia="宋体" w:hAnsi="Times New Roman" w:cs="Times New Roman"/>
+          <w:sz w:val="22"/>
+        </w:rPr>
+        <w:t>中，</w:t>
+      </w:r>
       <w:proofErr w:type="spellStart"/>
       <w:r>
         <w:rPr>
           <w:rFonts w:ascii="Times New Roman" w:eastAsia="宋体" w:hAnsi="Times New Roman" w:cs="Times New Roman"/>
           <w:sz w:val="22"/>
         </w:rPr>
+        <w:t>sdk</w:t>
+      </w:r>
+      <w:proofErr w:type="spellEnd"/>
+      <w:r>
+        <w:rPr>
+          <w:rFonts w:ascii="Times New Roman" w:eastAsia="宋体" w:hAnsi="Times New Roman" w:cs="Times New Roman"/>
+          <w:sz w:val="22"/>
+        </w:rPr>
+        <w:t>可以建立一个</w:t>
+      </w:r>
+      <w:r>
+        <w:rPr>
+          <w:rFonts w:ascii="Times New Roman" w:eastAsia="宋体" w:hAnsi="Times New Roman" w:cs="Times New Roman"/>
+          <w:sz w:val="22"/>
+        </w:rPr>
+        <w:t>server</w:t>
+      </w:r>
+      <w:r>
+        <w:rPr>
+          <w:rFonts w:ascii="Times New Roman" w:eastAsia="宋体" w:hAnsi="Times New Roman" w:cs="Times New Roman"/>
+          <w:sz w:val="22"/>
+        </w:rPr>
+        <w:t>监听端口发送来的</w:t>
+      </w:r>
+      <w:r>
+        <w:rPr>
+          <w:rFonts w:ascii="Times New Roman" w:eastAsia="宋体" w:hAnsi="Times New Roman" w:cs="Times New Roman"/>
+          <w:sz w:val="22"/>
+        </w:rPr>
         <w:t>Json</w:t>
       </w:r>
-      <w:proofErr w:type="spellEnd"/>
-      <w:r>
-        <w:rPr>
-          <w:rFonts w:ascii="Times New Roman" w:eastAsia="宋体" w:hAnsi="Times New Roman" w:cs="Times New Roman"/>
-          <w:sz w:val="22"/>
-        </w:rPr>
-        <w:t>数据，在宿主</w:t>
-      </w:r>
-      <w:r>
-        <w:rPr>
-          <w:rFonts w:ascii="Times New Roman" w:eastAsia="宋体" w:hAnsi="Times New Roman" w:cs="Times New Roman"/>
-          <w:sz w:val="22"/>
-        </w:rPr>
-        <w:t>app</w:t>
-      </w:r>
-      <w:r>
-        <w:rPr>
-          <w:rFonts w:ascii="Times New Roman" w:eastAsia="宋体" w:hAnsi="Times New Roman" w:cs="Times New Roman"/>
-          <w:sz w:val="22"/>
-        </w:rPr>
-        <w:t>中，</w:t>
-      </w:r>
-      <w:proofErr w:type="spellStart"/>
-      <w:r>
-        <w:rPr>
-          <w:rFonts w:ascii="Times New Roman" w:eastAsia="宋体" w:hAnsi="Times New Roman" w:cs="Times New Roman"/>
-          <w:sz w:val="22"/>
-        </w:rPr>
-        <w:t>sdk</w:t>
-      </w:r>
-      <w:proofErr w:type="spellEnd"/>
-      <w:r>
-        <w:rPr>
-          <w:rFonts w:ascii="Times New Roman" w:eastAsia="宋体" w:hAnsi="Times New Roman" w:cs="Times New Roman"/>
-          <w:sz w:val="22"/>
-        </w:rPr>
-        <w:t>可以建立一个</w:t>
-      </w:r>
-      <w:r>
-        <w:rPr>
-          <w:rFonts w:ascii="Times New Roman" w:eastAsia="宋体" w:hAnsi="Times New Roman" w:cs="Times New Roman"/>
-          <w:sz w:val="22"/>
-        </w:rPr>
-        <w:t>server</w:t>
-      </w:r>
-      <w:r>
-        <w:rPr>
-          <w:rFonts w:ascii="Times New Roman" w:eastAsia="宋体" w:hAnsi="Times New Roman" w:cs="Times New Roman"/>
-          <w:sz w:val="22"/>
-        </w:rPr>
-        <w:t>监听端口发送来的</w:t>
-      </w:r>
-      <w:proofErr w:type="spellStart"/>
-      <w:r>
-        <w:rPr>
-          <w:rFonts w:ascii="Times New Roman" w:eastAsia="宋体" w:hAnsi="Times New Roman" w:cs="Times New Roman"/>
-          <w:sz w:val="22"/>
-        </w:rPr>
-        <w:t>Json</w:t>
-      </w:r>
-      <w:proofErr w:type="spellEnd"/>
       <w:r>
         <w:rPr>
           <w:rFonts w:ascii="Times New Roman" w:eastAsia="宋体" w:hAnsi="Times New Roman" w:cs="Times New Roman"/>
@@ -603,7 +599,6 @@
         </w:rPr>
         <w:t>请求，通过请求携带的</w:t>
       </w:r>
-      <w:proofErr w:type="spellStart"/>
       <w:r>
         <w:rPr>
           <w:rFonts w:ascii="Times New Roman" w:eastAsia="宋体" w:hAnsi="Times New Roman" w:cs="Times New Roman"/>
@@ -611,7 +606,6 @@
         </w:rPr>
         <w:t>json</w:t>
       </w:r>
-      <w:proofErr w:type="spellEnd"/>
       <w:r>
         <w:rPr>
           <w:rFonts w:ascii="Times New Roman" w:eastAsia="宋体" w:hAnsi="Times New Roman" w:cs="Times New Roman"/>
@@ -1942,8 +1936,6 @@
         </w:rPr>
         <w:t>iOS</w:t>
       </w:r>
-      <w:bookmarkStart w:id="4" w:name="_GoBack"/>
-      <w:bookmarkEnd w:id="4"/>
       <w:r>
         <w:rPr>
           <w:rFonts w:ascii="Times New Roman" w:eastAsia="宋体" w:hAnsi="Times New Roman" w:cs="Times New Roman" w:hint="eastAsia"/>
@@ -2163,6 +2155,9 @@
           <w:szCs w:val="22"/>
         </w:rPr>
       </w:pPr>
+      <w:bookmarkStart w:id="4" w:name="OLE_LINK5"/>
+      <w:bookmarkStart w:id="5" w:name="OLE_LINK6"/>
+      <w:bookmarkStart w:id="6" w:name="_GoBack"/>
       <w:r>
         <w:rPr>
           <w:rFonts w:ascii="Times New Roman" w:eastAsia="宋体" w:hAnsi="Times New Roman" w:cs="Times New Roman" w:hint="eastAsia"/>
@@ -2598,12 +2593,21 @@
         <w:ind w:firstLineChars="0"/>
         <w:jc w:val="left"/>
         <w:rPr>
+          <w:rFonts w:ascii="Times New Roman" w:eastAsia="宋体" w:hAnsi="Times New Roman" w:cs="Times New Roman"/>
+          <w:b/>
+          <w:sz w:val="22"/>
+          <w:szCs w:val="22"/>
+        </w:rPr>
+      </w:pPr>
+      <w:r>
+        <w:rPr>
           <w:rFonts w:ascii="Times New Roman" w:eastAsia="宋体" w:hAnsi="Times New Roman" w:cs="Times New Roman" w:hint="eastAsia"/>
           <w:b/>
           <w:sz w:val="22"/>
           <w:szCs w:val="22"/>
         </w:rPr>
-      </w:pPr>
+        <w:t>对于市面上较为知名的</w:t>
+      </w:r>
       <w:r>
         <w:rPr>
           <w:rFonts w:ascii="Times New Roman" w:eastAsia="宋体" w:hAnsi="Times New Roman" w:cs="Times New Roman" w:hint="eastAsia"/>
@@ -2611,7 +2615,7 @@
           <w:sz w:val="22"/>
           <w:szCs w:val="22"/>
         </w:rPr>
-        <w:t>对于市面上较为知名的</w:t>
+        <w:t>app</w:t>
       </w:r>
       <w:r>
         <w:rPr>
@@ -2620,8 +2624,9 @@
           <w:sz w:val="22"/>
           <w:szCs w:val="22"/>
         </w:rPr>
-        <w:t>app</w:t>
-      </w:r>
+        <w:t>进行</w:t>
+      </w:r>
+      <w:proofErr w:type="spellStart"/>
       <w:r>
         <w:rPr>
           <w:rFonts w:ascii="Times New Roman" w:eastAsia="宋体" w:hAnsi="Times New Roman" w:cs="Times New Roman" w:hint="eastAsia"/>
@@ -2629,9 +2634,18 @@
           <w:sz w:val="22"/>
           <w:szCs w:val="22"/>
         </w:rPr>
-        <w:t>进行</w:t>
-      </w:r>
-      <w:proofErr w:type="spellStart"/>
+        <w:t>mach</w:t>
+      </w:r>
+      <w:proofErr w:type="spellEnd"/>
+      <w:r>
+        <w:rPr>
+          <w:rFonts w:ascii="Times New Roman" w:eastAsia="宋体" w:hAnsi="Times New Roman" w:cs="Times New Roman"/>
+          <w:b/>
+          <w:sz w:val="22"/>
+          <w:szCs w:val="22"/>
+        </w:rPr>
+        <w:t>-o</w:t>
+      </w:r>
       <w:r>
         <w:rPr>
           <w:rFonts w:ascii="Times New Roman" w:eastAsia="宋体" w:hAnsi="Times New Roman" w:cs="Times New Roman" w:hint="eastAsia"/>
@@ -2639,27 +2653,11 @@
           <w:sz w:val="22"/>
           <w:szCs w:val="22"/>
         </w:rPr>
-        <w:t>mach</w:t>
-      </w:r>
-      <w:proofErr w:type="spellEnd"/>
-      <w:r>
-        <w:rPr>
-          <w:rFonts w:ascii="Times New Roman" w:eastAsia="宋体" w:hAnsi="Times New Roman" w:cs="Times New Roman"/>
-          <w:b/>
-          <w:sz w:val="22"/>
-          <w:szCs w:val="22"/>
-        </w:rPr>
-        <w:t>-o</w:t>
-      </w:r>
-      <w:r>
-        <w:rPr>
-          <w:rFonts w:ascii="Times New Roman" w:eastAsia="宋体" w:hAnsi="Times New Roman" w:cs="Times New Roman" w:hint="eastAsia"/>
-          <w:b/>
-          <w:sz w:val="22"/>
-          <w:szCs w:val="22"/>
-        </w:rPr>
         <w:t>注入测试框架的效果</w:t>
       </w:r>
+      <w:bookmarkEnd w:id="4"/>
+      <w:bookmarkEnd w:id="5"/>
+      <w:bookmarkEnd w:id="6"/>
     </w:p>
     <w:sectPr>
       <w:headerReference w:type="default" r:id="rId10"/>
@@ -4451,7 +4449,7 @@
     </w:rPrDefault>
     <w:pPrDefault/>
   </w:docDefaults>
-  <w:latentStyles w:defLockedState="0" w:defUIPriority="99" w:defSemiHidden="0" w:defUnhideWhenUsed="0" w:defQFormat="0" w:count="375">
+  <w:latentStyles w:defLockedState="0" w:defUIPriority="99" w:defSemiHidden="0" w:defUnhideWhenUsed="0" w:defQFormat="0" w:count="376">
     <w:lsdException w:name="Normal" w:uiPriority="0" w:qFormat="1"/>
     <w:lsdException w:name="heading 1" w:uiPriority="9" w:qFormat="1"/>
     <w:lsdException w:name="heading 2" w:semiHidden="1" w:uiPriority="9" w:unhideWhenUsed="1" w:qFormat="1"/>
@@ -4557,7 +4555,6 @@
     <w:lsdException w:name="HTML Sample" w:semiHidden="1" w:unhideWhenUsed="1"/>
     <w:lsdException w:name="HTML Typewriter" w:semiHidden="1" w:unhideWhenUsed="1"/>
     <w:lsdException w:name="HTML Variable" w:semiHidden="1" w:unhideWhenUsed="1"/>
-    <w:lsdException w:name="Normal Table" w:semiHidden="1" w:unhideWhenUsed="1"/>
     <w:lsdException w:name="annotation subject" w:semiHidden="1" w:unhideWhenUsed="1"/>
     <w:lsdException w:name="No List" w:semiHidden="1" w:unhideWhenUsed="1"/>
     <w:lsdException w:name="Outline List 1" w:semiHidden="1" w:unhideWhenUsed="1"/>
@@ -4604,10 +4601,8 @@
     <w:lsdException w:name="Table Subtle 2" w:semiHidden="1" w:unhideWhenUsed="1"/>
     <w:lsdException w:name="Table Web 1" w:semiHidden="1" w:unhideWhenUsed="1"/>
     <w:lsdException w:name="Table Web 2" w:semiHidden="1" w:unhideWhenUsed="1"/>
-    <w:lsdException w:name="Table Web 3" w:semiHidden="1" w:unhideWhenUsed="1"/>
     <w:lsdException w:name="Balloon Text" w:semiHidden="1" w:unhideWhenUsed="1"/>
     <w:lsdException w:name="Table Grid" w:uiPriority="39"/>
-    <w:lsdException w:name="Table Theme" w:semiHidden="1" w:unhideWhenUsed="1"/>
     <w:lsdException w:name="Placeholder Text" w:semiHidden="1"/>
     <w:lsdException w:name="No Spacing" w:uiPriority="1" w:qFormat="1"/>
     <w:lsdException w:name="Light Shading" w:uiPriority="60"/>
@@ -4827,6 +4822,7 @@
     <w:lsdException w:name="Smart Hyperlink" w:semiHidden="1" w:unhideWhenUsed="1"/>
     <w:lsdException w:name="Hashtag" w:semiHidden="1" w:unhideWhenUsed="1"/>
     <w:lsdException w:name="Unresolved Mention" w:semiHidden="1" w:unhideWhenUsed="1"/>
+    <w:lsdException w:name="Smart Link" w:semiHidden="1" w:unhideWhenUsed="1"/>
   </w:latentStyles>
   <w:style w:type="paragraph" w:default="1" w:styleId="a">
     <w:name w:val="Normal"/>

</xml_diff>